<commit_message>
Update Lab2 and docx file
</commit_message>
<xml_diff>
--- a/Lab2/Манешов_Дмитрий_3371_Отчёт_2.docx
+++ b/Lab2/Манешов_Дмитрий_3371_Отчёт_2.docx
@@ -618,53 +618,47 @@
           <w:szCs w:val="28"/>
         </w:rPr>
       </w:pPr>
+      <w:proofErr w:type="spellStart"/>
       <w:r>
         <w:rPr>
           <w:szCs w:val="28"/>
         </w:rPr>
-        <w:t>*</w:t>
-      </w:r>
-      <w:proofErr w:type="spellStart"/>
+        <w:t>void</w:t>
+      </w:r>
+      <w:proofErr w:type="spellEnd"/>
       <w:r>
         <w:rPr>
           <w:szCs w:val="28"/>
         </w:rPr>
-        <w:t>void</w:t>
-      </w:r>
-      <w:proofErr w:type="spellEnd"/>
+        <w:t xml:space="preserve"> </w:t>
+      </w:r>
+      <w:proofErr w:type="spellStart"/>
       <w:r>
         <w:rPr>
           <w:szCs w:val="28"/>
         </w:rPr>
-        <w:t xml:space="preserve"> </w:t>
-      </w:r>
-      <w:proofErr w:type="spellStart"/>
+        <w:t>queue</w:t>
+      </w:r>
+      <w:proofErr w:type="spellEnd"/>
       <w:r>
         <w:rPr>
           <w:szCs w:val="28"/>
         </w:rPr>
-        <w:t>queue</w:t>
-      </w:r>
-      <w:proofErr w:type="spellEnd"/>
+        <w:t>(</w:t>
+      </w:r>
+      <w:proofErr w:type="spellStart"/>
       <w:r>
         <w:rPr>
           <w:szCs w:val="28"/>
         </w:rPr>
-        <w:t>(</w:t>
-      </w:r>
-      <w:proofErr w:type="spellStart"/>
+        <w:t>int</w:t>
+      </w:r>
+      <w:proofErr w:type="spellEnd"/>
       <w:r>
         <w:rPr>
           <w:szCs w:val="28"/>
         </w:rPr>
-        <w:t>int</w:t>
-      </w:r>
-      <w:proofErr w:type="spellEnd"/>
-      <w:r>
-        <w:rPr>
-          <w:szCs w:val="28"/>
-        </w:rPr>
-        <w:t>)* - добавление элемента в очередь</w:t>
+        <w:t>) - добавление элемента в очередь</w:t>
       </w:r>
     </w:p>
     <w:p>
@@ -678,47 +672,41 @@
           <w:szCs w:val="28"/>
         </w:rPr>
       </w:pPr>
+      <w:proofErr w:type="spellStart"/>
       <w:r>
         <w:rPr>
           <w:szCs w:val="28"/>
         </w:rPr>
-        <w:t>*</w:t>
-      </w:r>
-      <w:proofErr w:type="spellStart"/>
+        <w:t>int</w:t>
+      </w:r>
+      <w:proofErr w:type="spellEnd"/>
       <w:r>
         <w:rPr>
           <w:szCs w:val="28"/>
         </w:rPr>
-        <w:t>int</w:t>
-      </w:r>
-      <w:proofErr w:type="spellEnd"/>
+        <w:t xml:space="preserve"> </w:t>
+      </w:r>
+      <w:proofErr w:type="spellStart"/>
+      <w:proofErr w:type="gramStart"/>
       <w:r>
         <w:rPr>
           <w:szCs w:val="28"/>
         </w:rPr>
-        <w:t xml:space="preserve"> </w:t>
-      </w:r>
-      <w:proofErr w:type="spellStart"/>
-      <w:proofErr w:type="gramStart"/>
+        <w:t>unqueue</w:t>
+      </w:r>
+      <w:proofErr w:type="spellEnd"/>
       <w:r>
         <w:rPr>
           <w:szCs w:val="28"/>
         </w:rPr>
-        <w:t>unqueue</w:t>
-      </w:r>
-      <w:proofErr w:type="spellEnd"/>
+        <w:t>(</w:t>
+      </w:r>
+      <w:proofErr w:type="gramEnd"/>
       <w:r>
         <w:rPr>
           <w:szCs w:val="28"/>
         </w:rPr>
-        <w:t>(</w:t>
-      </w:r>
-      <w:proofErr w:type="gramEnd"/>
-      <w:r>
-        <w:rPr>
-          <w:szCs w:val="28"/>
-        </w:rPr>
-        <w:t>)* - извлечение элемента из очереди</w:t>
+        <w:t>) - извлечение элемента из очереди</w:t>
       </w:r>
     </w:p>
     <w:p>
@@ -732,47 +720,41 @@
           <w:szCs w:val="28"/>
         </w:rPr>
       </w:pPr>
+      <w:proofErr w:type="spellStart"/>
       <w:r>
         <w:rPr>
           <w:szCs w:val="28"/>
         </w:rPr>
-        <w:t>*</w:t>
-      </w:r>
-      <w:proofErr w:type="spellStart"/>
+        <w:t>int</w:t>
+      </w:r>
+      <w:proofErr w:type="spellEnd"/>
       <w:r>
         <w:rPr>
           <w:szCs w:val="28"/>
         </w:rPr>
-        <w:t>int</w:t>
-      </w:r>
-      <w:proofErr w:type="spellEnd"/>
+        <w:t xml:space="preserve"> </w:t>
+      </w:r>
+      <w:proofErr w:type="spellStart"/>
+      <w:proofErr w:type="gramStart"/>
       <w:r>
         <w:rPr>
           <w:szCs w:val="28"/>
         </w:rPr>
-        <w:t xml:space="preserve"> </w:t>
-      </w:r>
-      <w:proofErr w:type="spellStart"/>
-      <w:proofErr w:type="gramStart"/>
+        <w:t>count</w:t>
+      </w:r>
+      <w:proofErr w:type="spellEnd"/>
       <w:r>
         <w:rPr>
           <w:szCs w:val="28"/>
         </w:rPr>
-        <w:t>count</w:t>
-      </w:r>
-      <w:proofErr w:type="spellEnd"/>
+        <w:t>(</w:t>
+      </w:r>
+      <w:proofErr w:type="gramEnd"/>
       <w:r>
         <w:rPr>
           <w:szCs w:val="28"/>
         </w:rPr>
-        <w:t>(</w:t>
-      </w:r>
-      <w:proofErr w:type="gramEnd"/>
-      <w:r>
-        <w:rPr>
-          <w:szCs w:val="28"/>
-        </w:rPr>
-        <w:t>)* - возвращает количество элементов в коллекции</w:t>
+        <w:t>) - возвращает количество элементов в коллекции</w:t>
       </w:r>
     </w:p>
     <w:p>
@@ -786,47 +768,41 @@
           <w:szCs w:val="28"/>
         </w:rPr>
       </w:pPr>
+      <w:proofErr w:type="spellStart"/>
       <w:r>
         <w:rPr>
           <w:szCs w:val="28"/>
         </w:rPr>
-        <w:t>*</w:t>
-      </w:r>
-      <w:proofErr w:type="spellStart"/>
+        <w:t>void</w:t>
+      </w:r>
+      <w:proofErr w:type="spellEnd"/>
       <w:r>
         <w:rPr>
           <w:szCs w:val="28"/>
         </w:rPr>
-        <w:t>void</w:t>
-      </w:r>
-      <w:proofErr w:type="spellEnd"/>
+        <w:t xml:space="preserve"> </w:t>
+      </w:r>
+      <w:proofErr w:type="spellStart"/>
+      <w:proofErr w:type="gramStart"/>
       <w:r>
         <w:rPr>
           <w:szCs w:val="28"/>
         </w:rPr>
-        <w:t xml:space="preserve"> </w:t>
-      </w:r>
-      <w:proofErr w:type="spellStart"/>
-      <w:proofErr w:type="gramStart"/>
+        <w:t>insertBeforeNegative</w:t>
+      </w:r>
+      <w:proofErr w:type="spellEnd"/>
       <w:r>
         <w:rPr>
           <w:szCs w:val="28"/>
         </w:rPr>
-        <w:t>insertBeforeNegative</w:t>
-      </w:r>
-      <w:proofErr w:type="spellEnd"/>
+        <w:t>(</w:t>
+      </w:r>
+      <w:proofErr w:type="gramEnd"/>
       <w:r>
         <w:rPr>
           <w:szCs w:val="28"/>
         </w:rPr>
-        <w:t>(</w:t>
-      </w:r>
-      <w:proofErr w:type="gramEnd"/>
-      <w:r>
-        <w:rPr>
-          <w:szCs w:val="28"/>
-        </w:rPr>
-        <w:t>)* - вставка перед каждым отрицательным числом элемента со значением 1</w:t>
+        <w:t>) - вставка перед каждым отрицательным числом элемента со значением 1</w:t>
       </w:r>
     </w:p>
     <w:p>
@@ -840,47 +816,41 @@
           <w:szCs w:val="28"/>
         </w:rPr>
       </w:pPr>
+      <w:proofErr w:type="spellStart"/>
       <w:r>
         <w:rPr>
           <w:szCs w:val="28"/>
         </w:rPr>
-        <w:t>*</w:t>
-      </w:r>
-      <w:proofErr w:type="spellStart"/>
+        <w:t>void</w:t>
+      </w:r>
+      <w:proofErr w:type="spellEnd"/>
       <w:r>
         <w:rPr>
           <w:szCs w:val="28"/>
         </w:rPr>
-        <w:t>void</w:t>
-      </w:r>
-      <w:proofErr w:type="spellEnd"/>
+        <w:t xml:space="preserve"> </w:t>
+      </w:r>
+      <w:proofErr w:type="spellStart"/>
+      <w:proofErr w:type="gramStart"/>
       <w:r>
         <w:rPr>
           <w:szCs w:val="28"/>
         </w:rPr>
-        <w:t xml:space="preserve"> </w:t>
-      </w:r>
-      <w:proofErr w:type="spellStart"/>
-      <w:proofErr w:type="gramStart"/>
+        <w:t>removeNegative</w:t>
+      </w:r>
+      <w:proofErr w:type="spellEnd"/>
       <w:r>
         <w:rPr>
           <w:szCs w:val="28"/>
         </w:rPr>
-        <w:t>removeNegative</w:t>
-      </w:r>
-      <w:proofErr w:type="spellEnd"/>
+        <w:t>(</w:t>
+      </w:r>
+      <w:proofErr w:type="gramEnd"/>
       <w:r>
         <w:rPr>
           <w:szCs w:val="28"/>
         </w:rPr>
-        <w:t>(</w:t>
-      </w:r>
-      <w:proofErr w:type="gramEnd"/>
-      <w:r>
-        <w:rPr>
-          <w:szCs w:val="28"/>
-        </w:rPr>
-        <w:t>)* - удаление из очереди всех элементов с отрицательной информационной частью</w:t>
+        <w:t>) - удаление из очереди всех элементов с отрицательной информационной частью</w:t>
       </w:r>
     </w:p>
     <w:p>
@@ -894,17 +864,39 @@
           <w:szCs w:val="28"/>
         </w:rPr>
       </w:pPr>
+      <w:proofErr w:type="spellStart"/>
       <w:r>
         <w:rPr>
           <w:szCs w:val="28"/>
         </w:rPr>
-        <w:t>*</w:t>
-      </w:r>
-      <w:proofErr w:type="spellStart"/>
+        <w:t>int</w:t>
+      </w:r>
+      <w:proofErr w:type="spellEnd"/>
       <w:r>
         <w:rPr>
           <w:szCs w:val="28"/>
         </w:rPr>
+        <w:t xml:space="preserve"> </w:t>
+      </w:r>
+      <w:proofErr w:type="spellStart"/>
+      <w:r>
+        <w:rPr>
+          <w:szCs w:val="28"/>
+        </w:rPr>
+        <w:t>count</w:t>
+      </w:r>
+      <w:proofErr w:type="spellEnd"/>
+      <w:r>
+        <w:rPr>
+          <w:szCs w:val="28"/>
+        </w:rPr>
+        <w:t>(</w:t>
+      </w:r>
+      <w:proofErr w:type="spellStart"/>
+      <w:r>
+        <w:rPr>
+          <w:szCs w:val="28"/>
+        </w:rPr>
         <w:t>int</w:t>
       </w:r>
       <w:proofErr w:type="spellEnd"/>
@@ -912,35 +904,7 @@
         <w:rPr>
           <w:szCs w:val="28"/>
         </w:rPr>
-        <w:t xml:space="preserve"> </w:t>
-      </w:r>
-      <w:proofErr w:type="spellStart"/>
-      <w:r>
-        <w:rPr>
-          <w:szCs w:val="28"/>
-        </w:rPr>
-        <w:t>count</w:t>
-      </w:r>
-      <w:proofErr w:type="spellEnd"/>
-      <w:r>
-        <w:rPr>
-          <w:szCs w:val="28"/>
-        </w:rPr>
-        <w:t>(</w:t>
-      </w:r>
-      <w:proofErr w:type="spellStart"/>
-      <w:r>
-        <w:rPr>
-          <w:szCs w:val="28"/>
-        </w:rPr>
-        <w:t>int</w:t>
-      </w:r>
-      <w:proofErr w:type="spellEnd"/>
-      <w:r>
-        <w:rPr>
-          <w:szCs w:val="28"/>
-        </w:rPr>
-        <w:t>)* - подсчет количества вхождений переданного значения в коллекцию</w:t>
+        <w:t>) - подсчет количества вхождений переданного значения в коллекцию</w:t>
       </w:r>
     </w:p>
     <w:p>
@@ -954,194 +918,200 @@
           <w:szCs w:val="28"/>
         </w:rPr>
       </w:pPr>
+      <w:proofErr w:type="spellStart"/>
       <w:r>
         <w:rPr>
           <w:szCs w:val="28"/>
         </w:rPr>
-        <w:t>*</w:t>
-      </w:r>
-      <w:proofErr w:type="spellStart"/>
+        <w:t>void</w:t>
+      </w:r>
+      <w:proofErr w:type="spellEnd"/>
       <w:r>
         <w:rPr>
           <w:szCs w:val="28"/>
         </w:rPr>
-        <w:t>void</w:t>
-      </w:r>
-      <w:proofErr w:type="spellEnd"/>
+        <w:t xml:space="preserve"> </w:t>
+      </w:r>
+      <w:proofErr w:type="spellStart"/>
+      <w:proofErr w:type="gramStart"/>
       <w:r>
         <w:rPr>
           <w:szCs w:val="28"/>
         </w:rPr>
-        <w:t xml:space="preserve"> </w:t>
-      </w:r>
-      <w:proofErr w:type="spellStart"/>
-      <w:proofErr w:type="gramStart"/>
+        <w:t>clear</w:t>
+      </w:r>
+      <w:proofErr w:type="spellEnd"/>
       <w:r>
         <w:rPr>
           <w:szCs w:val="28"/>
         </w:rPr>
+        <w:t>(</w:t>
+      </w:r>
+      <w:proofErr w:type="gramEnd"/>
+      <w:r>
+        <w:rPr>
+          <w:szCs w:val="28"/>
+        </w:rPr>
+        <w:t>) - удаление всех элементов коллекции</w:t>
+      </w:r>
+    </w:p>
+    <w:p>
+      <w:pPr>
+        <w:rPr>
+          <w:szCs w:val="28"/>
+        </w:rPr>
+      </w:pPr>
+      <w:r>
+        <w:rPr>
+          <w:szCs w:val="28"/>
+        </w:rPr>
+        <w:t xml:space="preserve">Данная структура данных будет подвергнута тестированию автоматическими </w:t>
+      </w:r>
+      <w:proofErr w:type="spellStart"/>
+      <w:r>
+        <w:rPr>
+          <w:szCs w:val="28"/>
+        </w:rPr>
+        <w:t>unit</w:t>
+      </w:r>
+      <w:proofErr w:type="spellEnd"/>
+      <w:r>
+        <w:rPr>
+          <w:szCs w:val="28"/>
+        </w:rPr>
+        <w:t>-тестами, поэтому наименование функций (и названия структуры) и сигнатуру изменять не следует</w:t>
+      </w:r>
+    </w:p>
+    <w:p>
+      <w:pPr>
+        <w:rPr>
+          <w:szCs w:val="28"/>
+        </w:rPr>
+      </w:pPr>
+      <w:r>
+        <w:rPr>
+          <w:szCs w:val="28"/>
+        </w:rPr>
+        <w:t>Так же необходимо предусмотреть реализацию пользовательского интерфейса, обеспечивающего произвольный доступ к функциям очереди.</w:t>
+      </w:r>
+    </w:p>
+    <w:p>
+      <w:pPr>
+        <w:rPr>
+          <w:szCs w:val="28"/>
+        </w:rPr>
+      </w:pPr>
+    </w:p>
+    <w:p>
+      <w:pPr>
+        <w:pStyle w:val="2"/>
+      </w:pPr>
+      <w:r>
+        <w:t>Ход решения.</w:t>
+      </w:r>
+    </w:p>
+    <w:p>
+      <w:r>
+        <w:t>Данная программа реализует структуру данных "очередь" (</w:t>
+      </w:r>
+      <w:proofErr w:type="spellStart"/>
+      <w:r>
+        <w:t>queue</w:t>
+      </w:r>
+      <w:proofErr w:type="spellEnd"/>
+      <w:r>
+        <w:t>) с использованием связанного списка. Очередь является одной из фундаментальных структур данных, которая обеспечивает доступ к элементам по принципу FIFO (First In First Out), то есть первый элемент, добавленный в очередь, будет первым извлеченным.</w:t>
+      </w:r>
+    </w:p>
+    <w:p/>
+    <w:p>
+      <w:r>
+        <w:lastRenderedPageBreak/>
+        <w:t>Программа предоставляет набор</w:t>
+      </w:r>
+      <w:r>
+        <w:t xml:space="preserve"> методов</w:t>
+      </w:r>
+      <w:r>
+        <w:t xml:space="preserve"> для работы с очередью, таких как добавление элемента в конец очереди (</w:t>
+      </w:r>
+      <w:proofErr w:type="spellStart"/>
+      <w:r>
+        <w:t>queue</w:t>
+      </w:r>
+      <w:proofErr w:type="spellEnd"/>
+      <w:r>
+        <w:t>(</w:t>
+      </w:r>
+      <w:proofErr w:type="spellStart"/>
+      <w:r>
+        <w:t>int</w:t>
+      </w:r>
+      <w:proofErr w:type="spellEnd"/>
+      <w:r>
+        <w:t>)), извлечение элемента из начала очереди (</w:t>
+      </w:r>
+      <w:proofErr w:type="spellStart"/>
+      <w:r>
+        <w:t>unqueue</w:t>
+      </w:r>
+      <w:proofErr w:type="spellEnd"/>
+      <w:r>
+        <w:t>()), вставка значения 1 перед каждым отрицательным элементом (</w:t>
+      </w:r>
+      <w:proofErr w:type="spellStart"/>
+      <w:r>
+        <w:t>insertBeforeNegative</w:t>
+      </w:r>
+      <w:proofErr w:type="spellEnd"/>
+      <w:r>
+        <w:t>()), удаление всех отрицательных элементов (</w:t>
+      </w:r>
+      <w:proofErr w:type="spellStart"/>
+      <w:r>
+        <w:t>removeNegative</w:t>
+      </w:r>
+      <w:proofErr w:type="spellEnd"/>
+      <w:r>
+        <w:t>()), подсчет количества вхождений заданного значения в очередь (</w:t>
+      </w:r>
+      <w:proofErr w:type="spellStart"/>
+      <w:r>
+        <w:t>count</w:t>
+      </w:r>
+      <w:proofErr w:type="spellEnd"/>
+      <w:r>
+        <w:t>(</w:t>
+      </w:r>
+      <w:proofErr w:type="spellStart"/>
+      <w:r>
+        <w:t>int</w:t>
+      </w:r>
+      <w:proofErr w:type="spellEnd"/>
+      <w:r>
+        <w:t>)), получение количества элементов в очереди (</w:t>
+      </w:r>
+      <w:proofErr w:type="spellStart"/>
+      <w:r>
+        <w:t>count</w:t>
+      </w:r>
+      <w:proofErr w:type="spellEnd"/>
+      <w:r>
+        <w:t>()) и очистка очереди (</w:t>
+      </w:r>
+      <w:proofErr w:type="spellStart"/>
+      <w:r>
         <w:t>clear</w:t>
       </w:r>
       <w:proofErr w:type="spellEnd"/>
       <w:r>
-        <w:rPr>
-          <w:szCs w:val="28"/>
-        </w:rPr>
-        <w:t>(</w:t>
-      </w:r>
-      <w:proofErr w:type="gramEnd"/>
-      <w:r>
-        <w:rPr>
-          <w:szCs w:val="28"/>
-        </w:rPr>
-        <w:t>)* - удаление всех элементов коллекции</w:t>
-      </w:r>
-    </w:p>
-    <w:p>
-      <w:pPr>
-        <w:rPr>
-          <w:szCs w:val="28"/>
-        </w:rPr>
-      </w:pPr>
-      <w:r>
-        <w:rPr>
-          <w:szCs w:val="28"/>
-        </w:rPr>
-        <w:t xml:space="preserve">Данная структура данных будет подвергнута тестированию автоматическими </w:t>
-      </w:r>
-      <w:proofErr w:type="spellStart"/>
-      <w:r>
-        <w:rPr>
-          <w:szCs w:val="28"/>
-        </w:rPr>
-        <w:t>unit</w:t>
-      </w:r>
-      <w:proofErr w:type="spellEnd"/>
-      <w:r>
-        <w:rPr>
-          <w:szCs w:val="28"/>
-        </w:rPr>
-        <w:t>-тестами, поэтому наименование функций (и названия структуры) и сигнатуру изменять не следует</w:t>
-      </w:r>
-    </w:p>
-    <w:p>
-      <w:pPr>
-        <w:rPr>
-          <w:szCs w:val="28"/>
-        </w:rPr>
-      </w:pPr>
-      <w:r>
-        <w:rPr>
-          <w:szCs w:val="28"/>
-        </w:rPr>
-        <w:t>Так же необходимо предусмотреть реализацию пользовательского интерфейса, обеспечивающего произвольный доступ к функциям очереди.</w:t>
-      </w:r>
-    </w:p>
-    <w:p>
-      <w:pPr>
-        <w:rPr>
-          <w:szCs w:val="28"/>
-        </w:rPr>
-      </w:pPr>
-    </w:p>
-    <w:p>
-      <w:pPr>
-        <w:pStyle w:val="2"/>
-      </w:pPr>
-      <w:r>
-        <w:t>Ход решения.</w:t>
-      </w:r>
-    </w:p>
-    <w:p>
-      <w:r>
-        <w:t>Данная программа реализует структуру данных "очередь" (</w:t>
-      </w:r>
-      <w:proofErr w:type="spellStart"/>
-      <w:r>
-        <w:t>queue</w:t>
-      </w:r>
-      <w:proofErr w:type="spellEnd"/>
-      <w:r>
-        <w:t>) с использованием связанного списка. Очередь является одной из фундаментальных структур данных, которая обеспечивает доступ к элементам по принципу FIFO (First In First Out), то есть первый элемент, добавленный в очередь, будет первым извлеченным.</w:t>
-      </w:r>
-    </w:p>
-    <w:p/>
-    <w:p>
-      <w:r>
-        <w:lastRenderedPageBreak/>
-        <w:t>Программа предоставляет набор функций для работы с очередью, таких как добавление элемента в конец очереди (</w:t>
-      </w:r>
-      <w:proofErr w:type="spellStart"/>
-      <w:r>
-        <w:t>queue</w:t>
-      </w:r>
-      <w:proofErr w:type="spellEnd"/>
-      <w:r>
-        <w:t>(</w:t>
-      </w:r>
-      <w:proofErr w:type="spellStart"/>
-      <w:r>
-        <w:t>int</w:t>
-      </w:r>
-      <w:proofErr w:type="spellEnd"/>
-      <w:r>
-        <w:t>)), извлечение элемента из начала очереди (</w:t>
-      </w:r>
-      <w:proofErr w:type="spellStart"/>
-      <w:r>
-        <w:t>unqueue</w:t>
-      </w:r>
-      <w:proofErr w:type="spellEnd"/>
-      <w:r>
-        <w:t>()), вставка значения 1 перед каждым отрицательным элементом (</w:t>
-      </w:r>
-      <w:proofErr w:type="spellStart"/>
-      <w:r>
-        <w:t>insertBeforeNegative</w:t>
-      </w:r>
-      <w:proofErr w:type="spellEnd"/>
-      <w:r>
-        <w:t>()), удаление всех отрицательных элементов (</w:t>
-      </w:r>
-      <w:proofErr w:type="spellStart"/>
-      <w:r>
-        <w:t>removeNegative</w:t>
-      </w:r>
-      <w:proofErr w:type="spellEnd"/>
-      <w:r>
-        <w:t>()), подсчет количества вхождений заданного значения в очередь (</w:t>
-      </w:r>
-      <w:proofErr w:type="spellStart"/>
-      <w:r>
-        <w:t>count</w:t>
-      </w:r>
-      <w:proofErr w:type="spellEnd"/>
-      <w:r>
-        <w:t>(</w:t>
-      </w:r>
-      <w:proofErr w:type="spellStart"/>
-      <w:r>
-        <w:t>int</w:t>
-      </w:r>
-      <w:proofErr w:type="spellEnd"/>
-      <w:r>
-        <w:t>)), получение количества элементов в очереди (</w:t>
-      </w:r>
-      <w:proofErr w:type="spellStart"/>
-      <w:r>
-        <w:t>count</w:t>
-      </w:r>
-      <w:proofErr w:type="spellEnd"/>
-      <w:r>
-        <w:t>()) и очистка очереди (</w:t>
-      </w:r>
-      <w:proofErr w:type="spellStart"/>
-      <w:r>
-        <w:t>clear</w:t>
-      </w:r>
-      <w:proofErr w:type="spellEnd"/>
-      <w:r>
-        <w:t>()). Эти функции обеспечивают гибкость и расширенные возможности работы с очередью, выходящие за рамки стандартных операций добавления и извлечения элементов.</w:t>
+        <w:t xml:space="preserve">()). Эти </w:t>
+      </w:r>
+      <w:r>
+        <w:t>методы</w:t>
+      </w:r>
+      <w:r>
+        <w:t xml:space="preserve"> обеспечивают гибкость и расширенные возможности работы с очередью, выходящие за рамки стандартных операций добавления и извлечения элементов.</w:t>
       </w:r>
     </w:p>
     <w:p>
@@ -1700,7 +1670,13 @@
       </w:r>
       <w:proofErr w:type="gramEnd"/>
       <w:r>
-        <w:t xml:space="preserve">), который вызывает функцию </w:t>
+        <w:t xml:space="preserve">), который вызывает </w:t>
+      </w:r>
+      <w:r>
+        <w:t>метод</w:t>
+      </w:r>
+      <w:r>
+        <w:t xml:space="preserve"> </w:t>
       </w:r>
       <w:proofErr w:type="spellStart"/>
       <w:r>
@@ -2054,52 +2030,58 @@
       </w:r>
       <w:proofErr w:type="spellEnd"/>
       <w:r>
-        <w:t xml:space="preserve">). Если очередь пуста, выбрасывается исключение </w:t>
+        <w:t>). Если очередь пуста,</w:t>
+      </w:r>
+      <w:r>
+        <w:t xml:space="preserve"> то возвращается 0</w:t>
+      </w:r>
+      <w:r>
+        <w:t xml:space="preserve">. Иначе, сохраняется указатель </w:t>
       </w:r>
       <w:r>
         <w:rPr>
           <w:lang w:val="en-US"/>
         </w:rPr>
-        <w:t>runtime</w:t>
-      </w:r>
-      <w:r>
-        <w:t>_</w:t>
+        <w:t>temp</w:t>
+      </w:r>
+      <w:r>
+        <w:t xml:space="preserve"> на первый узел очереди, и его значение </w:t>
       </w:r>
       <w:r>
         <w:rPr>
           <w:lang w:val="en-US"/>
         </w:rPr>
-        <w:t>error</w:t>
-      </w:r>
-      <w:r>
-        <w:t xml:space="preserve">. Иначе, сохраняется указатель </w:t>
+        <w:t>data</w:t>
+      </w:r>
+      <w:r>
+        <w:t xml:space="preserve"> присваивается переменной </w:t>
       </w:r>
       <w:r>
         <w:rPr>
           <w:lang w:val="en-US"/>
         </w:rPr>
-        <w:t>temp</w:t>
-      </w:r>
-      <w:r>
-        <w:t xml:space="preserve"> на первый узел очереди, и его значение </w:t>
+        <w:t>data</w:t>
+      </w:r>
+      <w:r>
+        <w:t xml:space="preserve">. Затем указатель </w:t>
       </w:r>
       <w:r>
         <w:rPr>
           <w:lang w:val="en-US"/>
         </w:rPr>
-        <w:t>data</w:t>
-      </w:r>
-      <w:r>
-        <w:t xml:space="preserve"> присваивается переменной </w:t>
+        <w:t>head</w:t>
+      </w:r>
+      <w:r>
+        <w:t xml:space="preserve"> перемещается на следующий узел (</w:t>
       </w:r>
       <w:r>
         <w:rPr>
           <w:lang w:val="en-US"/>
         </w:rPr>
-        <w:t>data</w:t>
-      </w:r>
-      <w:r>
-        <w:t xml:space="preserve">. Затем указатель </w:t>
+        <w:t>head</w:t>
+      </w:r>
+      <w:r>
+        <w:t xml:space="preserve"> = </w:t>
       </w:r>
       <w:r>
         <w:rPr>
@@ -2108,49 +2090,28 @@
         <w:t>head</w:t>
       </w:r>
       <w:r>
-        <w:t xml:space="preserve"> перемещается на следующий узел (</w:t>
+        <w:t xml:space="preserve"> </w:t>
+      </w:r>
+      <w:r>
+        <w:t>-&gt;</w:t>
+      </w:r>
+      <w:r>
+        <w:t xml:space="preserve"> </w:t>
       </w:r>
       <w:r>
         <w:rPr>
           <w:lang w:val="en-US"/>
         </w:rPr>
-        <w:t>head</w:t>
-      </w:r>
-      <w:r>
-        <w:t xml:space="preserve"> = </w:t>
+        <w:t>next</w:t>
+      </w:r>
+      <w:r>
+        <w:t xml:space="preserve">), а память, занимаемая первым узлом, освобождается с помощью оператора </w:t>
       </w:r>
       <w:r>
         <w:rPr>
           <w:lang w:val="en-US"/>
         </w:rPr>
-        <w:t>head</w:t>
-      </w:r>
-      <w:r>
-        <w:t xml:space="preserve"> </w:t>
-      </w:r>
-      <w:r>
-        <w:t>-&gt;</w:t>
-      </w:r>
-      <w:r>
-        <w:t xml:space="preserve"> </w:t>
-      </w:r>
-      <w:r>
-        <w:rPr>
-          <w:lang w:val="en-US"/>
-        </w:rPr>
-        <w:t>next</w:t>
-      </w:r>
-      <w:r>
-        <w:t xml:space="preserve">), а память, занимаемая первым узлом, освобождается с помощью </w:t>
-      </w:r>
-      <w:r>
         <w:lastRenderedPageBreak/>
-        <w:t xml:space="preserve">оператора </w:t>
-      </w:r>
-      <w:r>
-        <w:rPr>
-          <w:lang w:val="en-US"/>
-        </w:rPr>
         <w:t>delete</w:t>
       </w:r>
       <w:r>
@@ -3186,7 +3147,13 @@
     </w:p>
     <w:p>
       <w:r>
-        <w:t xml:space="preserve">После обработки всех узлов очереди функция возвращает значение счетчика </w:t>
+        <w:t xml:space="preserve">После обработки всех узлов очереди </w:t>
+      </w:r>
+      <w:r>
+        <w:t>метод</w:t>
+      </w:r>
+      <w:r>
+        <w:t xml:space="preserve"> возвращает значение счетчика </w:t>
       </w:r>
       <w:proofErr w:type="spellStart"/>
       <w:r>
@@ -4271,7 +4238,19 @@
         <w:rPr>
           <w:lang w:eastAsia="en-US"/>
         </w:rPr>
-        <w:t>Целью тестирования данной реализации структуры данных "очередь" является проверка корректности работы всех предоставленных функций и методов, а также обеспечение отсутствия ошибок и утечек памяти. Конкретные задачи тестирования:</w:t>
+        <w:t>Целью тестирования данной реализации структуры данных "очередь" является проверка корректности работы всех предоставленных</w:t>
+      </w:r>
+      <w:r>
+        <w:rPr>
+          <w:lang w:eastAsia="en-US"/>
+        </w:rPr>
+        <w:t xml:space="preserve"> </w:t>
+      </w:r>
+      <w:r>
+        <w:rPr>
+          <w:lang w:eastAsia="en-US"/>
+        </w:rPr>
+        <w:t>методов, а также обеспечение отсутствия ошибок и утечек памяти. Конкретные задачи тестирования:</w:t>
       </w:r>
     </w:p>
     <w:p>
@@ -5007,7 +4986,19 @@
         <w:rPr>
           <w:lang w:eastAsia="en-US"/>
         </w:rPr>
-        <w:t xml:space="preserve">тест на работу функции </w:t>
+        <w:t xml:space="preserve">тест на работу </w:t>
+      </w:r>
+      <w:r>
+        <w:rPr>
+          <w:lang w:eastAsia="en-US"/>
+        </w:rPr>
+        <w:t>методы</w:t>
+      </w:r>
+      <w:r>
+        <w:rPr>
+          <w:lang w:eastAsia="en-US"/>
+        </w:rPr>
+        <w:t xml:space="preserve"> </w:t>
       </w:r>
       <w:proofErr w:type="spellStart"/>
       <w:r>
@@ -5091,7 +5082,7 @@
         <w:rPr>
           <w:lang w:eastAsia="en-US"/>
         </w:rPr>
-        <w:t xml:space="preserve"> Ожидаемый результат: 1, 1, -2, 1, 3, 1, -4 Фактический результат: 1, 1, -2, 1, 3, 1, -4;</w:t>
+        <w:t xml:space="preserve"> Ожидаемый результат: 1, 1, -2, 3, 1, -4 Фактический результат: 1, 1, -2, 3, 1, -4;</w:t>
       </w:r>
     </w:p>
     <w:p>
@@ -5109,7 +5100,19 @@
         <w:rPr>
           <w:lang w:eastAsia="en-US"/>
         </w:rPr>
-        <w:t xml:space="preserve">тест на работу функции </w:t>
+        <w:t xml:space="preserve">тест на работу </w:t>
+      </w:r>
+      <w:r>
+        <w:rPr>
+          <w:lang w:eastAsia="en-US"/>
+        </w:rPr>
+        <w:t>методы</w:t>
+      </w:r>
+      <w:r>
+        <w:rPr>
+          <w:lang w:eastAsia="en-US"/>
+        </w:rPr>
+        <w:t xml:space="preserve"> </w:t>
       </w:r>
       <w:proofErr w:type="spellStart"/>
       <w:proofErr w:type="gramStart"/>
@@ -5219,7 +5222,19 @@
         <w:rPr>
           <w:lang w:eastAsia="en-US"/>
         </w:rPr>
-        <w:t xml:space="preserve">тест на работу функции </w:t>
+        <w:t xml:space="preserve">тест на работу </w:t>
+      </w:r>
+      <w:r>
+        <w:rPr>
+          <w:lang w:eastAsia="en-US"/>
+        </w:rPr>
+        <w:t>методы</w:t>
+      </w:r>
+      <w:r>
+        <w:rPr>
+          <w:lang w:eastAsia="en-US"/>
+        </w:rPr>
+        <w:t xml:space="preserve"> </w:t>
       </w:r>
       <w:proofErr w:type="spellStart"/>
       <w:r>
@@ -5349,7 +5364,19 @@
         <w:rPr>
           <w:lang w:eastAsia="en-US"/>
         </w:rPr>
-        <w:t xml:space="preserve">тест на работу функции </w:t>
+        <w:t xml:space="preserve">тест на работу </w:t>
+      </w:r>
+      <w:r>
+        <w:rPr>
+          <w:lang w:eastAsia="en-US"/>
+        </w:rPr>
+        <w:t>методы</w:t>
+      </w:r>
+      <w:r>
+        <w:rPr>
+          <w:lang w:eastAsia="en-US"/>
+        </w:rPr>
+        <w:t xml:space="preserve"> </w:t>
       </w:r>
       <w:proofErr w:type="spellStart"/>
       <w:proofErr w:type="gramStart"/>
@@ -5457,7 +5484,13 @@
     </w:p>
     <w:p>
       <w:r>
-        <w:t>В ходе выполнения лабораторной работы была разработана программа, реализующая структуру данных типа «очередь», обеспечивающая обработку целочисленной последовательности согласно принципу FIFO (First In, First Out). Данная структура поддерживает следующие функции: добавление элемента в очередь, извлечение элемента из очереди, возвращение количества элементов в коллекции, вставка элемента со значением 1 перед каждым отрицательным числом, удаление всех отрицательных чисел из очереди, подсчет количества вхождений заданного значения в коллекцию, а также полное очищение очереди от всех элементов. Кроме того, был разработан пользовательский интерфейс, позволяющий осуществлять произвольный доступ к функциям очереди, что обеспечивает удобство использования разработанной структуры данных в различных прикладных задачах.</w:t>
+        <w:t xml:space="preserve">В ходе выполнения лабораторной работы была разработана программа, реализующая структуру данных типа «очередь», обеспечивающая обработку целочисленной последовательности согласно принципу FIFO (First In, First Out). Данная структура поддерживает следующие </w:t>
+      </w:r>
+      <w:r>
+        <w:t>методы</w:t>
+      </w:r>
+      <w:r>
+        <w:t>: добавление элемента в очередь, извлечение элемента из очереди, возвращение количества элементов в коллекции, вставка элемента со значением 1 перед каждым отрицательным числом, удаление всех отрицательных чисел из очереди, подсчет количества вхождений заданного значения в коллекцию, а также полное очищение очереди от всех элементов. Кроме того, был разработан пользовательский интерфейс, позволяющий осуществлять произвольный доступ к функциям очереди, что обеспечивает удобство использования разработанной структуры данных в различных прикладных задачах.</w:t>
       </w:r>
       <w:r>
         <w:br w:type="page"/>
@@ -16742,18 +16775,38 @@
           <w:color w:val="000000"/>
           <w:sz w:val="19"/>
           <w:szCs w:val="19"/>
+          <w:lang w:eastAsia="en-US"/>
+        </w:rPr>
+      </w:pPr>
+      <w:r>
+        <w:rPr>
+          <w:rFonts w:ascii="Consolas" w:eastAsiaTheme="minorHAnsi" w:hAnsi="Consolas" w:cs="Consolas"/>
+          <w:color w:val="000000"/>
+          <w:sz w:val="19"/>
+          <w:szCs w:val="19"/>
           <w:lang w:val="en-US" w:eastAsia="en-US"/>
         </w:rPr>
-      </w:pPr>
-      <w:r>
-        <w:rPr>
-          <w:rFonts w:ascii="Consolas" w:eastAsiaTheme="minorHAnsi" w:hAnsi="Consolas" w:cs="Consolas"/>
-          <w:color w:val="000000"/>
+        <w:t xml:space="preserve">        </w:t>
+      </w:r>
+      <w:r>
+        <w:rPr>
+          <w:rFonts w:ascii="Consolas" w:eastAsiaTheme="minorHAnsi" w:hAnsi="Consolas" w:cs="Consolas"/>
+          <w:color w:val="0000FF"/>
           <w:sz w:val="19"/>
           <w:szCs w:val="19"/>
           <w:lang w:val="en-US" w:eastAsia="en-US"/>
         </w:rPr>
-        <w:t xml:space="preserve">        </w:t>
+        <w:t>else</w:t>
+      </w:r>
+      <w:r>
+        <w:rPr>
+          <w:rFonts w:ascii="Consolas" w:eastAsiaTheme="minorHAnsi" w:hAnsi="Consolas" w:cs="Consolas"/>
+          <w:color w:val="000000"/>
+          <w:sz w:val="19"/>
+          <w:szCs w:val="19"/>
+          <w:lang w:eastAsia="en-US"/>
+        </w:rPr>
+        <w:t xml:space="preserve"> </w:t>
       </w:r>
       <w:r>
         <w:rPr>
@@ -16763,7 +16816,17 @@
           <w:szCs w:val="19"/>
           <w:lang w:val="en-US" w:eastAsia="en-US"/>
         </w:rPr>
-        <w:t>else</w:t>
+        <w:t>if</w:t>
+      </w:r>
+      <w:r>
+        <w:rPr>
+          <w:rFonts w:ascii="Consolas" w:eastAsiaTheme="minorHAnsi" w:hAnsi="Consolas" w:cs="Consolas"/>
+          <w:color w:val="000000"/>
+          <w:sz w:val="19"/>
+          <w:szCs w:val="19"/>
+          <w:lang w:eastAsia="en-US"/>
+        </w:rPr>
+        <w:t xml:space="preserve"> (</w:t>
       </w:r>
       <w:r>
         <w:rPr>
@@ -16773,99 +16836,149 @@
           <w:szCs w:val="19"/>
           <w:lang w:val="en-US" w:eastAsia="en-US"/>
         </w:rPr>
+        <w:t>choice</w:t>
+      </w:r>
+      <w:r>
+        <w:rPr>
+          <w:rFonts w:ascii="Consolas" w:eastAsiaTheme="minorHAnsi" w:hAnsi="Consolas" w:cs="Consolas"/>
+          <w:color w:val="000000"/>
+          <w:sz w:val="19"/>
+          <w:szCs w:val="19"/>
+          <w:lang w:eastAsia="en-US"/>
+        </w:rPr>
         <w:t xml:space="preserve"> </w:t>
       </w:r>
       <w:r>
         <w:rPr>
           <w:rFonts w:ascii="Consolas" w:eastAsiaTheme="minorHAnsi" w:hAnsi="Consolas" w:cs="Consolas"/>
-          <w:color w:val="0000FF"/>
+          <w:color w:val="008080"/>
+          <w:sz w:val="19"/>
+          <w:szCs w:val="19"/>
+          <w:lang w:eastAsia="en-US"/>
+        </w:rPr>
+        <w:t>==</w:t>
+      </w:r>
+      <w:r>
+        <w:rPr>
+          <w:rFonts w:ascii="Consolas" w:eastAsiaTheme="minorHAnsi" w:hAnsi="Consolas" w:cs="Consolas"/>
+          <w:color w:val="000000"/>
+          <w:sz w:val="19"/>
+          <w:szCs w:val="19"/>
+          <w:lang w:eastAsia="en-US"/>
+        </w:rPr>
+        <w:t xml:space="preserve"> </w:t>
+      </w:r>
+      <w:r>
+        <w:rPr>
+          <w:rFonts w:ascii="Consolas" w:eastAsiaTheme="minorHAnsi" w:hAnsi="Consolas" w:cs="Consolas"/>
+          <w:color w:val="A31515"/>
+          <w:sz w:val="19"/>
+          <w:szCs w:val="19"/>
+          <w:lang w:eastAsia="en-US"/>
+        </w:rPr>
+        <w:t>"</w:t>
+      </w:r>
+      <w:r>
+        <w:rPr>
+          <w:rFonts w:ascii="Consolas" w:eastAsiaTheme="minorHAnsi" w:hAnsi="Consolas" w:cs="Consolas"/>
+          <w:color w:val="A31515"/>
           <w:sz w:val="19"/>
           <w:szCs w:val="19"/>
           <w:lang w:val="en-US" w:eastAsia="en-US"/>
         </w:rPr>
-        <w:t>if</w:t>
-      </w:r>
-      <w:r>
-        <w:rPr>
-          <w:rFonts w:ascii="Consolas" w:eastAsiaTheme="minorHAnsi" w:hAnsi="Consolas" w:cs="Consolas"/>
-          <w:color w:val="000000"/>
-          <w:sz w:val="19"/>
-          <w:szCs w:val="19"/>
-          <w:lang w:val="en-US" w:eastAsia="en-US"/>
-        </w:rPr>
-        <w:t xml:space="preserve"> (choice </w:t>
-      </w:r>
-      <w:r>
-        <w:rPr>
-          <w:rFonts w:ascii="Consolas" w:eastAsiaTheme="minorHAnsi" w:hAnsi="Consolas" w:cs="Consolas"/>
-          <w:color w:val="008080"/>
-          <w:sz w:val="19"/>
-          <w:szCs w:val="19"/>
-          <w:lang w:val="en-US" w:eastAsia="en-US"/>
-        </w:rPr>
-        <w:t>==</w:t>
-      </w:r>
-      <w:r>
-        <w:rPr>
-          <w:rFonts w:ascii="Consolas" w:eastAsiaTheme="minorHAnsi" w:hAnsi="Consolas" w:cs="Consolas"/>
-          <w:color w:val="000000"/>
-          <w:sz w:val="19"/>
-          <w:szCs w:val="19"/>
-          <w:lang w:val="en-US" w:eastAsia="en-US"/>
+        <w:t>count</w:t>
+      </w:r>
+      <w:r>
+        <w:rPr>
+          <w:rFonts w:ascii="Consolas" w:eastAsiaTheme="minorHAnsi" w:hAnsi="Consolas" w:cs="Consolas"/>
+          <w:color w:val="A31515"/>
+          <w:sz w:val="19"/>
+          <w:szCs w:val="19"/>
+          <w:lang w:eastAsia="en-US"/>
+        </w:rPr>
+        <w:t>"</w:t>
+      </w:r>
+      <w:r>
+        <w:rPr>
+          <w:rFonts w:ascii="Consolas" w:eastAsiaTheme="minorHAnsi" w:hAnsi="Consolas" w:cs="Consolas"/>
+          <w:color w:val="000000"/>
+          <w:sz w:val="19"/>
+          <w:szCs w:val="19"/>
+          <w:lang w:eastAsia="en-US"/>
+        </w:rPr>
+        <w:t xml:space="preserve">) </w:t>
+      </w:r>
+      <w:proofErr w:type="gramStart"/>
+      <w:r>
+        <w:rPr>
+          <w:rFonts w:ascii="Consolas" w:eastAsiaTheme="minorHAnsi" w:hAnsi="Consolas" w:cs="Consolas"/>
+          <w:color w:val="000000"/>
+          <w:sz w:val="19"/>
+          <w:szCs w:val="19"/>
+          <w:lang w:eastAsia="en-US"/>
+        </w:rPr>
+        <w:t xml:space="preserve">{  </w:t>
+      </w:r>
+      <w:r>
+        <w:rPr>
+          <w:rFonts w:ascii="Consolas" w:eastAsiaTheme="minorHAnsi" w:hAnsi="Consolas" w:cs="Consolas"/>
+          <w:color w:val="008000"/>
+          <w:sz w:val="19"/>
+          <w:szCs w:val="19"/>
+          <w:lang w:eastAsia="en-US"/>
+        </w:rPr>
+        <w:t>/</w:t>
+      </w:r>
+      <w:proofErr w:type="gramEnd"/>
+      <w:r>
+        <w:rPr>
+          <w:rFonts w:ascii="Consolas" w:eastAsiaTheme="minorHAnsi" w:hAnsi="Consolas" w:cs="Consolas"/>
+          <w:color w:val="008000"/>
+          <w:sz w:val="19"/>
+          <w:szCs w:val="19"/>
+          <w:lang w:eastAsia="en-US"/>
+        </w:rPr>
+        <w:t xml:space="preserve">/ </w:t>
+      </w:r>
+      <w:r>
+        <w:rPr>
+          <w:rFonts w:ascii="Consolas" w:eastAsiaTheme="minorHAnsi" w:hAnsi="Consolas" w:cs="Consolas"/>
+          <w:color w:val="008000"/>
+          <w:sz w:val="19"/>
+          <w:szCs w:val="19"/>
+          <w:lang w:eastAsia="en-US"/>
+        </w:rPr>
+        <w:t>Если</w:t>
+      </w:r>
+      <w:r>
+        <w:rPr>
+          <w:rFonts w:ascii="Consolas" w:eastAsiaTheme="minorHAnsi" w:hAnsi="Consolas" w:cs="Consolas"/>
+          <w:color w:val="008000"/>
+          <w:sz w:val="19"/>
+          <w:szCs w:val="19"/>
+          <w:lang w:eastAsia="en-US"/>
         </w:rPr>
         <w:t xml:space="preserve"> </w:t>
       </w:r>
       <w:r>
         <w:rPr>
           <w:rFonts w:ascii="Consolas" w:eastAsiaTheme="minorHAnsi" w:hAnsi="Consolas" w:cs="Consolas"/>
-          <w:color w:val="A31515"/>
-          <w:sz w:val="19"/>
-          <w:szCs w:val="19"/>
-          <w:lang w:val="en-US" w:eastAsia="en-US"/>
-        </w:rPr>
-        <w:t>"count"</w:t>
-      </w:r>
-      <w:r>
-        <w:rPr>
-          <w:rFonts w:ascii="Consolas" w:eastAsiaTheme="minorHAnsi" w:hAnsi="Consolas" w:cs="Consolas"/>
-          <w:color w:val="000000"/>
-          <w:sz w:val="19"/>
-          <w:szCs w:val="19"/>
-          <w:lang w:val="en-US" w:eastAsia="en-US"/>
-        </w:rPr>
-        <w:t xml:space="preserve">) </w:t>
-      </w:r>
-      <w:proofErr w:type="gramStart"/>
-      <w:r>
-        <w:rPr>
-          <w:rFonts w:ascii="Consolas" w:eastAsiaTheme="minorHAnsi" w:hAnsi="Consolas" w:cs="Consolas"/>
-          <w:color w:val="000000"/>
-          <w:sz w:val="19"/>
-          <w:szCs w:val="19"/>
-          <w:lang w:val="en-US" w:eastAsia="en-US"/>
-        </w:rPr>
-        <w:t xml:space="preserve">{  </w:t>
-      </w:r>
-      <w:r>
-        <w:rPr>
-          <w:rFonts w:ascii="Consolas" w:eastAsiaTheme="minorHAnsi" w:hAnsi="Consolas" w:cs="Consolas"/>
           <w:color w:val="008000"/>
           <w:sz w:val="19"/>
           <w:szCs w:val="19"/>
-          <w:lang w:val="en-US" w:eastAsia="en-US"/>
-        </w:rPr>
-        <w:t>/</w:t>
-      </w:r>
-      <w:proofErr w:type="gramEnd"/>
+          <w:lang w:eastAsia="en-US"/>
+        </w:rPr>
+        <w:t>выбран</w:t>
+      </w:r>
       <w:r>
         <w:rPr>
           <w:rFonts w:ascii="Consolas" w:eastAsiaTheme="minorHAnsi" w:hAnsi="Consolas" w:cs="Consolas"/>
           <w:color w:val="008000"/>
           <w:sz w:val="19"/>
           <w:szCs w:val="19"/>
-          <w:lang w:val="en-US" w:eastAsia="en-US"/>
-        </w:rPr>
-        <w:t xml:space="preserve">/ </w:t>
+          <w:lang w:eastAsia="en-US"/>
+        </w:rPr>
+        <w:t xml:space="preserve"> </w:t>
       </w:r>
       <w:r>
         <w:rPr>
@@ -16875,7 +16988,7 @@
           <w:szCs w:val="19"/>
           <w:lang w:eastAsia="en-US"/>
         </w:rPr>
-        <w:t>Если</w:t>
+        <w:t>подсчет</w:t>
       </w:r>
       <w:r>
         <w:rPr>
@@ -16883,47 +16996,7 @@
           <w:color w:val="008000"/>
           <w:sz w:val="19"/>
           <w:szCs w:val="19"/>
-          <w:lang w:val="en-US" w:eastAsia="en-US"/>
-        </w:rPr>
-        <w:t xml:space="preserve"> </w:t>
-      </w:r>
-      <w:r>
-        <w:rPr>
-          <w:rFonts w:ascii="Consolas" w:eastAsiaTheme="minorHAnsi" w:hAnsi="Consolas" w:cs="Consolas"/>
-          <w:color w:val="008000"/>
-          <w:sz w:val="19"/>
-          <w:szCs w:val="19"/>
-          <w:lang w:eastAsia="en-US"/>
-        </w:rPr>
-        <w:t>выбран</w:t>
-      </w:r>
-      <w:r>
-        <w:rPr>
-          <w:rFonts w:ascii="Consolas" w:eastAsiaTheme="minorHAnsi" w:hAnsi="Consolas" w:cs="Consolas"/>
-          <w:color w:val="008000"/>
-          <w:sz w:val="19"/>
-          <w:szCs w:val="19"/>
-          <w:lang w:val="en-US" w:eastAsia="en-US"/>
-        </w:rPr>
-        <w:t xml:space="preserve"> </w:t>
-      </w:r>
-      <w:r>
-        <w:rPr>
-          <w:rFonts w:ascii="Consolas" w:eastAsiaTheme="minorHAnsi" w:hAnsi="Consolas" w:cs="Consolas"/>
-          <w:color w:val="008000"/>
-          <w:sz w:val="19"/>
-          <w:szCs w:val="19"/>
-          <w:lang w:eastAsia="en-US"/>
-        </w:rPr>
-        <w:t>подсчет</w:t>
-      </w:r>
-      <w:r>
-        <w:rPr>
-          <w:rFonts w:ascii="Consolas" w:eastAsiaTheme="minorHAnsi" w:hAnsi="Consolas" w:cs="Consolas"/>
-          <w:color w:val="008000"/>
-          <w:sz w:val="19"/>
-          <w:szCs w:val="19"/>
-          <w:lang w:val="en-US" w:eastAsia="en-US"/>
+          <w:lang w:eastAsia="en-US"/>
         </w:rPr>
         <w:t xml:space="preserve"> </w:t>
       </w:r>
@@ -16951,9 +17024,61 @@
           <w:color w:val="000000"/>
           <w:sz w:val="19"/>
           <w:szCs w:val="19"/>
+          <w:lang w:eastAsia="en-US"/>
+        </w:rPr>
+      </w:pPr>
+      <w:r>
+        <w:rPr>
+          <w:rFonts w:ascii="Consolas" w:eastAsiaTheme="minorHAnsi" w:hAnsi="Consolas" w:cs="Consolas"/>
+          <w:color w:val="000000"/>
+          <w:sz w:val="19"/>
+          <w:szCs w:val="19"/>
+          <w:lang w:eastAsia="en-US"/>
+        </w:rPr>
+        <w:t xml:space="preserve">            </w:t>
+      </w:r>
+      <w:proofErr w:type="spellStart"/>
+      <w:r>
+        <w:rPr>
+          <w:rFonts w:ascii="Consolas" w:eastAsiaTheme="minorHAnsi" w:hAnsi="Consolas" w:cs="Consolas"/>
+          <w:color w:val="000000"/>
+          <w:sz w:val="19"/>
+          <w:szCs w:val="19"/>
           <w:lang w:val="en-US" w:eastAsia="en-US"/>
         </w:rPr>
-      </w:pPr>
+        <w:t>cin</w:t>
+      </w:r>
+      <w:proofErr w:type="spellEnd"/>
+      <w:r>
+        <w:rPr>
+          <w:rFonts w:ascii="Consolas" w:eastAsiaTheme="minorHAnsi" w:hAnsi="Consolas" w:cs="Consolas"/>
+          <w:color w:val="000000"/>
+          <w:sz w:val="19"/>
+          <w:szCs w:val="19"/>
+          <w:lang w:eastAsia="en-US"/>
+        </w:rPr>
+        <w:t xml:space="preserve"> </w:t>
+      </w:r>
+      <w:r>
+        <w:rPr>
+          <w:rFonts w:ascii="Consolas" w:eastAsiaTheme="minorHAnsi" w:hAnsi="Consolas" w:cs="Consolas"/>
+          <w:color w:val="008080"/>
+          <w:sz w:val="19"/>
+          <w:szCs w:val="19"/>
+          <w:lang w:eastAsia="en-US"/>
+        </w:rPr>
+        <w:t>&gt;&gt;</w:t>
+      </w:r>
+      <w:r>
+        <w:rPr>
+          <w:rFonts w:ascii="Consolas" w:eastAsiaTheme="minorHAnsi" w:hAnsi="Consolas" w:cs="Consolas"/>
+          <w:color w:val="000000"/>
+          <w:sz w:val="19"/>
+          <w:szCs w:val="19"/>
+          <w:lang w:eastAsia="en-US"/>
+        </w:rPr>
+        <w:t xml:space="preserve"> </w:t>
+      </w:r>
       <w:r>
         <w:rPr>
           <w:rFonts w:ascii="Consolas" w:eastAsiaTheme="minorHAnsi" w:hAnsi="Consolas" w:cs="Consolas"/>
@@ -16962,27 +17087,17 @@
           <w:szCs w:val="19"/>
           <w:lang w:val="en-US" w:eastAsia="en-US"/>
         </w:rPr>
-        <w:t xml:space="preserve">            cin </w:t>
-      </w:r>
-      <w:r>
-        <w:rPr>
-          <w:rFonts w:ascii="Consolas" w:eastAsiaTheme="minorHAnsi" w:hAnsi="Consolas" w:cs="Consolas"/>
-          <w:color w:val="008080"/>
-          <w:sz w:val="19"/>
-          <w:szCs w:val="19"/>
-          <w:lang w:val="en-US" w:eastAsia="en-US"/>
-        </w:rPr>
-        <w:t>&gt;&gt;</w:t>
-      </w:r>
-      <w:r>
-        <w:rPr>
-          <w:rFonts w:ascii="Consolas" w:eastAsiaTheme="minorHAnsi" w:hAnsi="Consolas" w:cs="Consolas"/>
-          <w:color w:val="000000"/>
-          <w:sz w:val="19"/>
-          <w:szCs w:val="19"/>
-          <w:lang w:val="en-US" w:eastAsia="en-US"/>
-        </w:rPr>
-        <w:t xml:space="preserve"> data; </w:t>
+        <w:t>data</w:t>
+      </w:r>
+      <w:r>
+        <w:rPr>
+          <w:rFonts w:ascii="Consolas" w:eastAsiaTheme="minorHAnsi" w:hAnsi="Consolas" w:cs="Consolas"/>
+          <w:color w:val="000000"/>
+          <w:sz w:val="19"/>
+          <w:szCs w:val="19"/>
+          <w:lang w:eastAsia="en-US"/>
+        </w:rPr>
+        <w:t xml:space="preserve">; </w:t>
       </w:r>
       <w:r>
         <w:rPr>
@@ -16990,7 +17105,7 @@
           <w:color w:val="008000"/>
           <w:sz w:val="19"/>
           <w:szCs w:val="19"/>
-          <w:lang w:val="en-US" w:eastAsia="en-US"/>
+          <w:lang w:eastAsia="en-US"/>
         </w:rPr>
         <w:t xml:space="preserve">// </w:t>
       </w:r>
@@ -17010,7 +17125,7 @@
           <w:color w:val="008000"/>
           <w:sz w:val="19"/>
           <w:szCs w:val="19"/>
-          <w:lang w:val="en-US" w:eastAsia="en-US"/>
+          <w:lang w:eastAsia="en-US"/>
         </w:rPr>
         <w:t xml:space="preserve"> </w:t>
       </w:r>
@@ -17038,9 +17153,62 @@
           <w:color w:val="000000"/>
           <w:sz w:val="19"/>
           <w:szCs w:val="19"/>
+          <w:lang w:eastAsia="en-US"/>
+        </w:rPr>
+      </w:pPr>
+      <w:r>
+        <w:rPr>
+          <w:rFonts w:ascii="Consolas" w:eastAsiaTheme="minorHAnsi" w:hAnsi="Consolas" w:cs="Consolas"/>
+          <w:color w:val="000000"/>
+          <w:sz w:val="19"/>
+          <w:szCs w:val="19"/>
+          <w:lang w:eastAsia="en-US"/>
+        </w:rPr>
+        <w:t xml:space="preserve">            </w:t>
+      </w:r>
+      <w:proofErr w:type="spellStart"/>
+      <w:r>
+        <w:rPr>
+          <w:rFonts w:ascii="Consolas" w:eastAsiaTheme="minorHAnsi" w:hAnsi="Consolas" w:cs="Consolas"/>
+          <w:color w:val="000000"/>
+          <w:sz w:val="19"/>
+          <w:szCs w:val="19"/>
           <w:lang w:val="en-US" w:eastAsia="en-US"/>
         </w:rPr>
-      </w:pPr>
+        <w:t>cout</w:t>
+      </w:r>
+      <w:proofErr w:type="spellEnd"/>
+      <w:r>
+        <w:rPr>
+          <w:rFonts w:ascii="Consolas" w:eastAsiaTheme="minorHAnsi" w:hAnsi="Consolas" w:cs="Consolas"/>
+          <w:color w:val="000000"/>
+          <w:sz w:val="19"/>
+          <w:szCs w:val="19"/>
+          <w:lang w:eastAsia="en-US"/>
+        </w:rPr>
+        <w:t xml:space="preserve"> </w:t>
+      </w:r>
+      <w:r>
+        <w:rPr>
+          <w:rFonts w:ascii="Consolas" w:eastAsiaTheme="minorHAnsi" w:hAnsi="Consolas" w:cs="Consolas"/>
+          <w:color w:val="008080"/>
+          <w:sz w:val="19"/>
+          <w:szCs w:val="19"/>
+          <w:lang w:eastAsia="en-US"/>
+        </w:rPr>
+        <w:t>&lt;&lt;</w:t>
+      </w:r>
+      <w:r>
+        <w:rPr>
+          <w:rFonts w:ascii="Consolas" w:eastAsiaTheme="minorHAnsi" w:hAnsi="Consolas" w:cs="Consolas"/>
+          <w:color w:val="000000"/>
+          <w:sz w:val="19"/>
+          <w:szCs w:val="19"/>
+          <w:lang w:eastAsia="en-US"/>
+        </w:rPr>
+        <w:t xml:space="preserve"> </w:t>
+      </w:r>
+      <w:proofErr w:type="gramStart"/>
       <w:r>
         <w:rPr>
           <w:rFonts w:ascii="Consolas" w:eastAsiaTheme="minorHAnsi" w:hAnsi="Consolas" w:cs="Consolas"/>
@@ -17049,7 +17217,58 @@
           <w:szCs w:val="19"/>
           <w:lang w:val="en-US" w:eastAsia="en-US"/>
         </w:rPr>
-        <w:t xml:space="preserve">            cout </w:t>
+        <w:t>q</w:t>
+      </w:r>
+      <w:r>
+        <w:rPr>
+          <w:rFonts w:ascii="Consolas" w:eastAsiaTheme="minorHAnsi" w:hAnsi="Consolas" w:cs="Consolas"/>
+          <w:color w:val="000000"/>
+          <w:sz w:val="19"/>
+          <w:szCs w:val="19"/>
+          <w:lang w:eastAsia="en-US"/>
+        </w:rPr>
+        <w:t>.</w:t>
+      </w:r>
+      <w:r>
+        <w:rPr>
+          <w:rFonts w:ascii="Consolas" w:eastAsiaTheme="minorHAnsi" w:hAnsi="Consolas" w:cs="Consolas"/>
+          <w:color w:val="000000"/>
+          <w:sz w:val="19"/>
+          <w:szCs w:val="19"/>
+          <w:lang w:val="en-US" w:eastAsia="en-US"/>
+        </w:rPr>
+        <w:t>count</w:t>
+      </w:r>
+      <w:proofErr w:type="gramEnd"/>
+      <w:r>
+        <w:rPr>
+          <w:rFonts w:ascii="Consolas" w:eastAsiaTheme="minorHAnsi" w:hAnsi="Consolas" w:cs="Consolas"/>
+          <w:color w:val="000000"/>
+          <w:sz w:val="19"/>
+          <w:szCs w:val="19"/>
+          <w:lang w:eastAsia="en-US"/>
+        </w:rPr>
+        <w:t>(</w:t>
+      </w:r>
+      <w:r>
+        <w:rPr>
+          <w:rFonts w:ascii="Consolas" w:eastAsiaTheme="minorHAnsi" w:hAnsi="Consolas" w:cs="Consolas"/>
+          <w:color w:val="000000"/>
+          <w:sz w:val="19"/>
+          <w:szCs w:val="19"/>
+          <w:lang w:val="en-US" w:eastAsia="en-US"/>
+        </w:rPr>
+        <w:t>data</w:t>
+      </w:r>
+      <w:r>
+        <w:rPr>
+          <w:rFonts w:ascii="Consolas" w:eastAsiaTheme="minorHAnsi" w:hAnsi="Consolas" w:cs="Consolas"/>
+          <w:color w:val="000000"/>
+          <w:sz w:val="19"/>
+          <w:szCs w:val="19"/>
+          <w:lang w:eastAsia="en-US"/>
+        </w:rPr>
+        <w:t xml:space="preserve">) </w:t>
       </w:r>
       <w:r>
         <w:rPr>
@@ -17057,61 +17276,41 @@
           <w:color w:val="008080"/>
           <w:sz w:val="19"/>
           <w:szCs w:val="19"/>
+          <w:lang w:eastAsia="en-US"/>
+        </w:rPr>
+        <w:t>&lt;&lt;</w:t>
+      </w:r>
+      <w:r>
+        <w:rPr>
+          <w:rFonts w:ascii="Consolas" w:eastAsiaTheme="minorHAnsi" w:hAnsi="Consolas" w:cs="Consolas"/>
+          <w:color w:val="000000"/>
+          <w:sz w:val="19"/>
+          <w:szCs w:val="19"/>
+          <w:lang w:eastAsia="en-US"/>
+        </w:rPr>
+        <w:t xml:space="preserve"> </w:t>
+      </w:r>
+      <w:proofErr w:type="spellStart"/>
+      <w:r>
+        <w:rPr>
+          <w:rFonts w:ascii="Consolas" w:eastAsiaTheme="minorHAnsi" w:hAnsi="Consolas" w:cs="Consolas"/>
+          <w:color w:val="000000"/>
+          <w:sz w:val="19"/>
+          <w:szCs w:val="19"/>
           <w:lang w:val="en-US" w:eastAsia="en-US"/>
         </w:rPr>
-        <w:t>&lt;&lt;</w:t>
-      </w:r>
-      <w:r>
-        <w:rPr>
-          <w:rFonts w:ascii="Consolas" w:eastAsiaTheme="minorHAnsi" w:hAnsi="Consolas" w:cs="Consolas"/>
-          <w:color w:val="000000"/>
-          <w:sz w:val="19"/>
-          <w:szCs w:val="19"/>
-          <w:lang w:val="en-US" w:eastAsia="en-US"/>
-        </w:rPr>
-        <w:t xml:space="preserve"> </w:t>
-      </w:r>
-      <w:proofErr w:type="gramStart"/>
-      <w:r>
-        <w:rPr>
-          <w:rFonts w:ascii="Consolas" w:eastAsiaTheme="minorHAnsi" w:hAnsi="Consolas" w:cs="Consolas"/>
-          <w:color w:val="000000"/>
-          <w:sz w:val="19"/>
-          <w:szCs w:val="19"/>
-          <w:lang w:val="en-US" w:eastAsia="en-US"/>
-        </w:rPr>
-        <w:t>q.count</w:t>
-      </w:r>
-      <w:proofErr w:type="gramEnd"/>
-      <w:r>
-        <w:rPr>
-          <w:rFonts w:ascii="Consolas" w:eastAsiaTheme="minorHAnsi" w:hAnsi="Consolas" w:cs="Consolas"/>
-          <w:color w:val="000000"/>
-          <w:sz w:val="19"/>
-          <w:szCs w:val="19"/>
-          <w:lang w:val="en-US" w:eastAsia="en-US"/>
-        </w:rPr>
-        <w:t xml:space="preserve">(data) </w:t>
-      </w:r>
-      <w:r>
-        <w:rPr>
-          <w:rFonts w:ascii="Consolas" w:eastAsiaTheme="minorHAnsi" w:hAnsi="Consolas" w:cs="Consolas"/>
-          <w:color w:val="008080"/>
-          <w:sz w:val="19"/>
-          <w:szCs w:val="19"/>
-          <w:lang w:val="en-US" w:eastAsia="en-US"/>
-        </w:rPr>
-        <w:t>&lt;&lt;</w:t>
-      </w:r>
-      <w:r>
-        <w:rPr>
-          <w:rFonts w:ascii="Consolas" w:eastAsiaTheme="minorHAnsi" w:hAnsi="Consolas" w:cs="Consolas"/>
-          <w:color w:val="000000"/>
-          <w:sz w:val="19"/>
-          <w:szCs w:val="19"/>
-          <w:lang w:val="en-US" w:eastAsia="en-US"/>
-        </w:rPr>
-        <w:t xml:space="preserve"> endl; </w:t>
+        <w:t>endl</w:t>
+      </w:r>
+      <w:proofErr w:type="spellEnd"/>
+      <w:r>
+        <w:rPr>
+          <w:rFonts w:ascii="Consolas" w:eastAsiaTheme="minorHAnsi" w:hAnsi="Consolas" w:cs="Consolas"/>
+          <w:color w:val="000000"/>
+          <w:sz w:val="19"/>
+          <w:szCs w:val="19"/>
+          <w:lang w:eastAsia="en-US"/>
+        </w:rPr>
+        <w:t xml:space="preserve">; </w:t>
       </w:r>
       <w:r>
         <w:rPr>
@@ -17119,7 +17318,7 @@
           <w:color w:val="008000"/>
           <w:sz w:val="19"/>
           <w:szCs w:val="19"/>
-          <w:lang w:val="en-US" w:eastAsia="en-US"/>
+          <w:lang w:eastAsia="en-US"/>
         </w:rPr>
         <w:t xml:space="preserve">// </w:t>
       </w:r>
@@ -17139,7 +17338,7 @@
           <w:color w:val="008000"/>
           <w:sz w:val="19"/>
           <w:szCs w:val="19"/>
-          <w:lang w:val="en-US" w:eastAsia="en-US"/>
+          <w:lang w:eastAsia="en-US"/>
         </w:rPr>
         <w:t xml:space="preserve"> </w:t>
       </w:r>
@@ -17176,7 +17375,7 @@
           <w:color w:val="000000"/>
           <w:sz w:val="19"/>
           <w:szCs w:val="19"/>
-          <w:lang w:val="en-US" w:eastAsia="en-US"/>
+          <w:lang w:eastAsia="en-US"/>
         </w:rPr>
         <w:t xml:space="preserve">        </w:t>
       </w:r>

</xml_diff>